<commit_message>
Update WHS Management System Report.docx
Updated consultation, participation arrangements
</commit_message>
<xml_diff>
--- a/Jun 21 - WHS Assess 2 - Report/WHS Management System Report.docx
+++ b/Jun 21 - WHS Assess 2 - Report/WHS Management System Report.docx
@@ -7,7 +7,7 @@
         <w:pStyle w:val="H1"/>
       </w:pPr>
       <w:bookmarkStart w:id="0" w:name="_Toc5801857"/>
-      <w:bookmarkStart w:id="1" w:name="_Toc8838085"/>
+      <w:bookmarkStart w:id="1" w:name="_Toc8843295"/>
       <w:r>
         <w:t xml:space="preserve">BizOps </w:t>
       </w:r>
@@ -63,7 +63,12 @@
             <w:pStyle w:val="TOCHeading"/>
           </w:pPr>
           <w:r>
-            <w:t>Contents</w:t>
+            <w:t>Conten</w:t>
+          </w:r>
+          <w:bookmarkStart w:id="2" w:name="_GoBack"/>
+          <w:bookmarkEnd w:id="2"/>
+          <w:r>
+            <w:t>ts</w:t>
           </w:r>
         </w:p>
         <w:p>
@@ -95,7 +100,7 @@
           <w:r>
             <w:fldChar w:fldCharType="separate"/>
           </w:r>
-          <w:hyperlink w:anchor="_Toc8838085" w:history="1">
+          <w:hyperlink w:anchor="_Toc8843295" w:history="1">
             <w:r>
               <w:rPr>
                 <w:rStyle w:val="Hyperlink"/>
@@ -122,7 +127,7 @@
                 <w:noProof/>
                 <w:webHidden/>
               </w:rPr>
-              <w:instrText xml:space="preserve"> PAGEREF _Toc8838085 \h </w:instrText>
+              <w:instrText xml:space="preserve"> PAGEREF _Toc8843295 \h </w:instrText>
             </w:r>
             <w:r>
               <w:rPr>
@@ -167,7 +172,7 @@
               <w:lang w:eastAsia="en-AU"/>
             </w:rPr>
           </w:pPr>
-          <w:hyperlink w:anchor="_Toc8838086" w:history="1">
+          <w:hyperlink w:anchor="_Toc8843296" w:history="1">
             <w:r>
               <w:rPr>
                 <w:rStyle w:val="Hyperlink"/>
@@ -210,7 +215,7 @@
                 <w:noProof/>
                 <w:webHidden/>
               </w:rPr>
-              <w:instrText xml:space="preserve"> PAGEREF _Toc8838086 \h </w:instrText>
+              <w:instrText xml:space="preserve"> PAGEREF _Toc8843296 \h </w:instrText>
             </w:r>
             <w:r>
               <w:rPr>
@@ -255,7 +260,7 @@
               <w:lang w:eastAsia="en-AU"/>
             </w:rPr>
           </w:pPr>
-          <w:hyperlink w:anchor="_Toc8838087" w:history="1">
+          <w:hyperlink w:anchor="_Toc8843297" w:history="1">
             <w:r>
               <w:rPr>
                 <w:rStyle w:val="Hyperlink"/>
@@ -298,7 +303,7 @@
                 <w:noProof/>
                 <w:webHidden/>
               </w:rPr>
-              <w:instrText xml:space="preserve"> PAGEREF _Toc8838087 \h </w:instrText>
+              <w:instrText xml:space="preserve"> PAGEREF _Toc8843297 \h </w:instrText>
             </w:r>
             <w:r>
               <w:rPr>
@@ -343,7 +348,7 @@
               <w:lang w:eastAsia="en-AU"/>
             </w:rPr>
           </w:pPr>
-          <w:hyperlink w:anchor="_Toc8838088" w:history="1">
+          <w:hyperlink w:anchor="_Toc8843298" w:history="1">
             <w:r>
               <w:rPr>
                 <w:rStyle w:val="Hyperlink"/>
@@ -386,7 +391,7 @@
                 <w:noProof/>
                 <w:webHidden/>
               </w:rPr>
-              <w:instrText xml:space="preserve"> PAGEREF _Toc8838088 \h </w:instrText>
+              <w:instrText xml:space="preserve"> PAGEREF _Toc8843298 \h </w:instrText>
             </w:r>
             <w:r>
               <w:rPr>
@@ -431,7 +436,7 @@
               <w:lang w:eastAsia="en-AU"/>
             </w:rPr>
           </w:pPr>
-          <w:hyperlink w:anchor="_Toc8838089" w:history="1">
+          <w:hyperlink w:anchor="_Toc8843299" w:history="1">
             <w:r>
               <w:rPr>
                 <w:rStyle w:val="Hyperlink"/>
@@ -474,7 +479,7 @@
                 <w:noProof/>
                 <w:webHidden/>
               </w:rPr>
-              <w:instrText xml:space="preserve"> PAGEREF _Toc8838089 \h </w:instrText>
+              <w:instrText xml:space="preserve"> PAGEREF _Toc8843299 \h </w:instrText>
             </w:r>
             <w:r>
               <w:rPr>
@@ -519,7 +524,7 @@
               <w:lang w:eastAsia="en-AU"/>
             </w:rPr>
           </w:pPr>
-          <w:hyperlink w:anchor="_Toc8838090" w:history="1">
+          <w:hyperlink w:anchor="_Toc8843300" w:history="1">
             <w:r>
               <w:rPr>
                 <w:rStyle w:val="Hyperlink"/>
@@ -562,7 +567,7 @@
                 <w:noProof/>
                 <w:webHidden/>
               </w:rPr>
-              <w:instrText xml:space="preserve"> PAGEREF _Toc8838090 \h </w:instrText>
+              <w:instrText xml:space="preserve"> PAGEREF _Toc8843300 \h </w:instrText>
             </w:r>
             <w:r>
               <w:rPr>
@@ -607,7 +612,7 @@
               <w:lang w:eastAsia="en-AU"/>
             </w:rPr>
           </w:pPr>
-          <w:hyperlink w:anchor="_Toc8838091" w:history="1">
+          <w:hyperlink w:anchor="_Toc8843301" w:history="1">
             <w:r>
               <w:rPr>
                 <w:rStyle w:val="Hyperlink"/>
@@ -650,7 +655,7 @@
                 <w:noProof/>
                 <w:webHidden/>
               </w:rPr>
-              <w:instrText xml:space="preserve"> PAGEREF _Toc8838091 \h </w:instrText>
+              <w:instrText xml:space="preserve"> PAGEREF _Toc8843301 \h </w:instrText>
             </w:r>
             <w:r>
               <w:rPr>
@@ -695,7 +700,7 @@
               <w:lang w:eastAsia="en-AU"/>
             </w:rPr>
           </w:pPr>
-          <w:hyperlink w:anchor="_Toc8838092" w:history="1">
+          <w:hyperlink w:anchor="_Toc8843302" w:history="1">
             <w:r>
               <w:rPr>
                 <w:rStyle w:val="Hyperlink"/>
@@ -738,7 +743,7 @@
                 <w:noProof/>
                 <w:webHidden/>
               </w:rPr>
-              <w:instrText xml:space="preserve"> PAGEREF _Toc8838092 \h </w:instrText>
+              <w:instrText xml:space="preserve"> PAGEREF _Toc8843302 \h </w:instrText>
             </w:r>
             <w:r>
               <w:rPr>
@@ -759,96 +764,6 @@
                 <w:webHidden/>
               </w:rPr>
               <w:t>7</w:t>
-            </w:r>
-            <w:r>
-              <w:rPr>
-                <w:noProof/>
-                <w:webHidden/>
-              </w:rPr>
-              <w:fldChar w:fldCharType="end"/>
-            </w:r>
-          </w:hyperlink>
-          <w:bookmarkStart w:id="2" w:name="_GoBack"/>
-          <w:bookmarkEnd w:id="2"/>
-        </w:p>
-        <w:p>
-          <w:pPr>
-            <w:pStyle w:val="TOC3"/>
-            <w:tabs>
-              <w:tab w:val="left" w:pos="1100"/>
-              <w:tab w:val="right" w:leader="dot" w:pos="8210"/>
-            </w:tabs>
-            <w:rPr>
-              <w:rFonts w:asciiTheme="minorHAnsi" w:eastAsiaTheme="minorEastAsia" w:hAnsiTheme="minorHAnsi" w:cstheme="minorBidi"/>
-              <w:noProof/>
-              <w:sz w:val="22"/>
-              <w:lang w:eastAsia="en-AU"/>
-            </w:rPr>
-          </w:pPr>
-          <w:hyperlink w:anchor="_Toc8838093" w:history="1">
-            <w:r>
-              <w:rPr>
-                <w:rStyle w:val="Hyperlink"/>
-                <w:noProof/>
-              </w:rPr>
-              <w:t>3.4</w:t>
-            </w:r>
-            <w:r>
-              <w:rPr>
-                <w:rFonts w:asciiTheme="minorHAnsi" w:eastAsiaTheme="minorEastAsia" w:hAnsiTheme="minorHAnsi" w:cstheme="minorBidi"/>
-                <w:noProof/>
-                <w:sz w:val="22"/>
-                <w:lang w:eastAsia="en-AU"/>
-              </w:rPr>
-              <w:tab/>
-            </w:r>
-            <w:r>
-              <w:rPr>
-                <w:rStyle w:val="Hyperlink"/>
-                <w:noProof/>
-              </w:rPr>
-              <w:t>Consultation and Communication Arrangements</w:t>
-            </w:r>
-            <w:r>
-              <w:rPr>
-                <w:noProof/>
-                <w:webHidden/>
-              </w:rPr>
-              <w:tab/>
-            </w:r>
-            <w:r>
-              <w:rPr>
-                <w:noProof/>
-                <w:webHidden/>
-              </w:rPr>
-              <w:fldChar w:fldCharType="begin"/>
-            </w:r>
-            <w:r>
-              <w:rPr>
-                <w:noProof/>
-                <w:webHidden/>
-              </w:rPr>
-              <w:instrText xml:space="preserve"> PAGEREF _Toc8838093 \h </w:instrText>
-            </w:r>
-            <w:r>
-              <w:rPr>
-                <w:noProof/>
-                <w:webHidden/>
-              </w:rPr>
-            </w:r>
-            <w:r>
-              <w:rPr>
-                <w:noProof/>
-                <w:webHidden/>
-              </w:rPr>
-              <w:fldChar w:fldCharType="separate"/>
-            </w:r>
-            <w:r>
-              <w:rPr>
-                <w:noProof/>
-                <w:webHidden/>
-              </w:rPr>
-              <w:t>12</w:t>
             </w:r>
             <w:r>
               <w:rPr>
@@ -873,13 +788,13 @@
               <w:lang w:eastAsia="en-AU"/>
             </w:rPr>
           </w:pPr>
-          <w:hyperlink w:anchor="_Toc8838094" w:history="1">
+          <w:hyperlink w:anchor="_Toc8843303" w:history="1">
             <w:r>
               <w:rPr>
                 <w:rStyle w:val="Hyperlink"/>
                 <w:noProof/>
               </w:rPr>
-              <w:t>3.5</w:t>
+              <w:t>3.4</w:t>
             </w:r>
             <w:r>
               <w:rPr>
@@ -895,7 +810,7 @@
                 <w:rStyle w:val="Hyperlink"/>
                 <w:noProof/>
               </w:rPr>
-              <w:t>Training</w:t>
+              <w:t>Consultation, Participation and Communication Arrangements</w:t>
             </w:r>
             <w:r>
               <w:rPr>
@@ -916,7 +831,7 @@
                 <w:noProof/>
                 <w:webHidden/>
               </w:rPr>
-              <w:instrText xml:space="preserve"> PAGEREF _Toc8838094 \h </w:instrText>
+              <w:instrText xml:space="preserve"> PAGEREF _Toc8843303 \h </w:instrText>
             </w:r>
             <w:r>
               <w:rPr>
@@ -936,7 +851,7 @@
                 <w:noProof/>
                 <w:webHidden/>
               </w:rPr>
-              <w:t>13</w:t>
+              <w:t>12</w:t>
             </w:r>
             <w:r>
               <w:rPr>
@@ -961,13 +876,13 @@
               <w:lang w:eastAsia="en-AU"/>
             </w:rPr>
           </w:pPr>
-          <w:hyperlink w:anchor="_Toc8838095" w:history="1">
+          <w:hyperlink w:anchor="_Toc8843304" w:history="1">
             <w:r>
               <w:rPr>
                 <w:rStyle w:val="Hyperlink"/>
                 <w:noProof/>
               </w:rPr>
-              <w:t>3.6</w:t>
+              <w:t>3.5</w:t>
             </w:r>
             <w:r>
               <w:rPr>
@@ -983,7 +898,7 @@
                 <w:rStyle w:val="Hyperlink"/>
                 <w:noProof/>
               </w:rPr>
-              <w:t>WHS Risk Assessment</w:t>
+              <w:t>Training</w:t>
             </w:r>
             <w:r>
               <w:rPr>
@@ -1004,7 +919,7 @@
                 <w:noProof/>
                 <w:webHidden/>
               </w:rPr>
-              <w:instrText xml:space="preserve"> PAGEREF _Toc8838095 \h </w:instrText>
+              <w:instrText xml:space="preserve"> PAGEREF _Toc8843304 \h </w:instrText>
             </w:r>
             <w:r>
               <w:rPr>
@@ -1049,13 +964,13 @@
               <w:lang w:eastAsia="en-AU"/>
             </w:rPr>
           </w:pPr>
-          <w:hyperlink w:anchor="_Toc8838096" w:history="1">
+          <w:hyperlink w:anchor="_Toc8843305" w:history="1">
             <w:r>
               <w:rPr>
                 <w:rStyle w:val="Hyperlink"/>
                 <w:noProof/>
               </w:rPr>
-              <w:t>3.7</w:t>
+              <w:t>3.6</w:t>
             </w:r>
             <w:r>
               <w:rPr>
@@ -1071,7 +986,7 @@
                 <w:rStyle w:val="Hyperlink"/>
                 <w:noProof/>
               </w:rPr>
-              <w:t>Right of Entry</w:t>
+              <w:t>WHS Risk Assessment</w:t>
             </w:r>
             <w:r>
               <w:rPr>
@@ -1092,7 +1007,7 @@
                 <w:noProof/>
                 <w:webHidden/>
               </w:rPr>
-              <w:instrText xml:space="preserve"> PAGEREF _Toc8838096 \h </w:instrText>
+              <w:instrText xml:space="preserve"> PAGEREF _Toc8843305 \h </w:instrText>
             </w:r>
             <w:r>
               <w:rPr>
@@ -1112,7 +1027,7 @@
                 <w:noProof/>
                 <w:webHidden/>
               </w:rPr>
-              <w:t>23</w:t>
+              <w:t>14</w:t>
             </w:r>
             <w:r>
               <w:rPr>
@@ -1137,13 +1052,13 @@
               <w:lang w:eastAsia="en-AU"/>
             </w:rPr>
           </w:pPr>
-          <w:hyperlink w:anchor="_Toc8838097" w:history="1">
+          <w:hyperlink w:anchor="_Toc8843306" w:history="1">
             <w:r>
               <w:rPr>
                 <w:rStyle w:val="Hyperlink"/>
                 <w:noProof/>
               </w:rPr>
-              <w:t>3.8</w:t>
+              <w:t>3.7</w:t>
             </w:r>
             <w:r>
               <w:rPr>
@@ -1159,7 +1074,7 @@
                 <w:rStyle w:val="Hyperlink"/>
                 <w:noProof/>
               </w:rPr>
-              <w:t>WHS Issue Resolution</w:t>
+              <w:t>Right of Entry</w:t>
             </w:r>
             <w:r>
               <w:rPr>
@@ -1180,7 +1095,7 @@
                 <w:noProof/>
                 <w:webHidden/>
               </w:rPr>
-              <w:instrText xml:space="preserve"> PAGEREF _Toc8838097 \h </w:instrText>
+              <w:instrText xml:space="preserve"> PAGEREF _Toc8843306 \h </w:instrText>
             </w:r>
             <w:r>
               <w:rPr>
@@ -1225,13 +1140,13 @@
               <w:lang w:eastAsia="en-AU"/>
             </w:rPr>
           </w:pPr>
-          <w:hyperlink w:anchor="_Toc8838098" w:history="1">
+          <w:hyperlink w:anchor="_Toc8843307" w:history="1">
             <w:r>
               <w:rPr>
                 <w:rStyle w:val="Hyperlink"/>
                 <w:noProof/>
               </w:rPr>
-              <w:t>3.9</w:t>
+              <w:t>3.8</w:t>
             </w:r>
             <w:r>
               <w:rPr>
@@ -1247,6 +1162,94 @@
                 <w:rStyle w:val="Hyperlink"/>
                 <w:noProof/>
               </w:rPr>
+              <w:t>WHS Issue Resolution</w:t>
+            </w:r>
+            <w:r>
+              <w:rPr>
+                <w:noProof/>
+                <w:webHidden/>
+              </w:rPr>
+              <w:tab/>
+            </w:r>
+            <w:r>
+              <w:rPr>
+                <w:noProof/>
+                <w:webHidden/>
+              </w:rPr>
+              <w:fldChar w:fldCharType="begin"/>
+            </w:r>
+            <w:r>
+              <w:rPr>
+                <w:noProof/>
+                <w:webHidden/>
+              </w:rPr>
+              <w:instrText xml:space="preserve"> PAGEREF _Toc8843307 \h </w:instrText>
+            </w:r>
+            <w:r>
+              <w:rPr>
+                <w:noProof/>
+                <w:webHidden/>
+              </w:rPr>
+            </w:r>
+            <w:r>
+              <w:rPr>
+                <w:noProof/>
+                <w:webHidden/>
+              </w:rPr>
+              <w:fldChar w:fldCharType="separate"/>
+            </w:r>
+            <w:r>
+              <w:rPr>
+                <w:noProof/>
+                <w:webHidden/>
+              </w:rPr>
+              <w:t>23</w:t>
+            </w:r>
+            <w:r>
+              <w:rPr>
+                <w:noProof/>
+                <w:webHidden/>
+              </w:rPr>
+              <w:fldChar w:fldCharType="end"/>
+            </w:r>
+          </w:hyperlink>
+        </w:p>
+        <w:p>
+          <w:pPr>
+            <w:pStyle w:val="TOC3"/>
+            <w:tabs>
+              <w:tab w:val="left" w:pos="1100"/>
+              <w:tab w:val="right" w:leader="dot" w:pos="8210"/>
+            </w:tabs>
+            <w:rPr>
+              <w:rFonts w:asciiTheme="minorHAnsi" w:eastAsiaTheme="minorEastAsia" w:hAnsiTheme="minorHAnsi" w:cstheme="minorBidi"/>
+              <w:noProof/>
+              <w:sz w:val="22"/>
+              <w:lang w:eastAsia="en-AU"/>
+            </w:rPr>
+          </w:pPr>
+          <w:hyperlink w:anchor="_Toc8843308" w:history="1">
+            <w:r>
+              <w:rPr>
+                <w:rStyle w:val="Hyperlink"/>
+                <w:noProof/>
+              </w:rPr>
+              <w:t>3.9</w:t>
+            </w:r>
+            <w:r>
+              <w:rPr>
+                <w:rFonts w:asciiTheme="minorHAnsi" w:eastAsiaTheme="minorEastAsia" w:hAnsiTheme="minorHAnsi" w:cstheme="minorBidi"/>
+                <w:noProof/>
+                <w:sz w:val="22"/>
+                <w:lang w:eastAsia="en-AU"/>
+              </w:rPr>
+              <w:tab/>
+            </w:r>
+            <w:r>
+              <w:rPr>
+                <w:rStyle w:val="Hyperlink"/>
+                <w:noProof/>
+              </w:rPr>
               <w:t>Authoritive Sources</w:t>
             </w:r>
             <w:r>
@@ -1268,7 +1271,7 @@
                 <w:noProof/>
                 <w:webHidden/>
               </w:rPr>
-              <w:instrText xml:space="preserve"> PAGEREF _Toc8838098 \h </w:instrText>
+              <w:instrText xml:space="preserve"> PAGEREF _Toc8843308 \h </w:instrText>
             </w:r>
             <w:r>
               <w:rPr>
@@ -1313,7 +1316,7 @@
               <w:lang w:eastAsia="en-AU"/>
             </w:rPr>
           </w:pPr>
-          <w:hyperlink w:anchor="_Toc8838099" w:history="1">
+          <w:hyperlink w:anchor="_Toc8843309" w:history="1">
             <w:r>
               <w:rPr>
                 <w:rStyle w:val="Hyperlink"/>
@@ -1356,7 +1359,7 @@
                 <w:noProof/>
                 <w:webHidden/>
               </w:rPr>
-              <w:instrText xml:space="preserve"> PAGEREF _Toc8838099 \h </w:instrText>
+              <w:instrText xml:space="preserve"> PAGEREF _Toc8843309 \h </w:instrText>
             </w:r>
             <w:r>
               <w:rPr>
@@ -1401,7 +1404,7 @@
               <w:lang w:eastAsia="en-AU"/>
             </w:rPr>
           </w:pPr>
-          <w:hyperlink w:anchor="_Toc8838100" w:history="1">
+          <w:hyperlink w:anchor="_Toc8843310" w:history="1">
             <w:r>
               <w:rPr>
                 <w:rStyle w:val="Hyperlink"/>
@@ -1444,7 +1447,7 @@
                 <w:noProof/>
                 <w:webHidden/>
               </w:rPr>
-              <w:instrText xml:space="preserve"> PAGEREF _Toc8838100 \h </w:instrText>
+              <w:instrText xml:space="preserve"> PAGEREF _Toc8843310 \h </w:instrText>
             </w:r>
             <w:r>
               <w:rPr>
@@ -1489,7 +1492,7 @@
               <w:lang w:eastAsia="en-AU"/>
             </w:rPr>
           </w:pPr>
-          <w:hyperlink w:anchor="_Toc8838101" w:history="1">
+          <w:hyperlink w:anchor="_Toc8843311" w:history="1">
             <w:r>
               <w:rPr>
                 <w:rStyle w:val="Hyperlink"/>
@@ -1532,7 +1535,7 @@
                 <w:noProof/>
                 <w:webHidden/>
               </w:rPr>
-              <w:instrText xml:space="preserve"> PAGEREF _Toc8838101 \h </w:instrText>
+              <w:instrText xml:space="preserve"> PAGEREF _Toc8843311 \h </w:instrText>
             </w:r>
             <w:r>
               <w:rPr>
@@ -1577,7 +1580,7 @@
               <w:lang w:eastAsia="en-AU"/>
             </w:rPr>
           </w:pPr>
-          <w:hyperlink w:anchor="_Toc8838102" w:history="1">
+          <w:hyperlink w:anchor="_Toc8843312" w:history="1">
             <w:r>
               <w:rPr>
                 <w:rStyle w:val="Hyperlink"/>
@@ -1620,7 +1623,7 @@
                 <w:noProof/>
                 <w:webHidden/>
               </w:rPr>
-              <w:instrText xml:space="preserve"> PAGEREF _Toc8838102 \h </w:instrText>
+              <w:instrText xml:space="preserve"> PAGEREF _Toc8843312 \h </w:instrText>
             </w:r>
             <w:r>
               <w:rPr>
@@ -1665,7 +1668,7 @@
               <w:lang w:eastAsia="en-AU"/>
             </w:rPr>
           </w:pPr>
-          <w:hyperlink w:anchor="_Toc8838103" w:history="1">
+          <w:hyperlink w:anchor="_Toc8843313" w:history="1">
             <w:r>
               <w:rPr>
                 <w:rStyle w:val="Hyperlink"/>
@@ -1708,7 +1711,7 @@
                 <w:noProof/>
                 <w:webHidden/>
               </w:rPr>
-              <w:instrText xml:space="preserve"> PAGEREF _Toc8838103 \h </w:instrText>
+              <w:instrText xml:space="preserve"> PAGEREF _Toc8843313 \h </w:instrText>
             </w:r>
             <w:r>
               <w:rPr>
@@ -1753,7 +1756,7 @@
               <w:lang w:eastAsia="en-AU"/>
             </w:rPr>
           </w:pPr>
-          <w:hyperlink w:anchor="_Toc8838104" w:history="1">
+          <w:hyperlink w:anchor="_Toc8843314" w:history="1">
             <w:r>
               <w:rPr>
                 <w:rStyle w:val="Hyperlink"/>
@@ -1796,7 +1799,7 @@
                 <w:noProof/>
                 <w:webHidden/>
               </w:rPr>
-              <w:instrText xml:space="preserve"> PAGEREF _Toc8838104 \h </w:instrText>
+              <w:instrText xml:space="preserve"> PAGEREF _Toc8843314 \h </w:instrText>
             </w:r>
             <w:r>
               <w:rPr>
@@ -1841,7 +1844,7 @@
               <w:lang w:eastAsia="en-AU"/>
             </w:rPr>
           </w:pPr>
-          <w:hyperlink w:anchor="_Toc8838105" w:history="1">
+          <w:hyperlink w:anchor="_Toc8843315" w:history="1">
             <w:r>
               <w:rPr>
                 <w:rStyle w:val="Hyperlink"/>
@@ -1884,7 +1887,7 @@
                 <w:noProof/>
                 <w:webHidden/>
               </w:rPr>
-              <w:instrText xml:space="preserve"> PAGEREF _Toc8838105 \h </w:instrText>
+              <w:instrText xml:space="preserve"> PAGEREF _Toc8843315 \h </w:instrText>
             </w:r>
             <w:r>
               <w:rPr>
@@ -1929,7 +1932,7 @@
               <w:lang w:eastAsia="en-AU"/>
             </w:rPr>
           </w:pPr>
-          <w:hyperlink w:anchor="_Toc8838106" w:history="1">
+          <w:hyperlink w:anchor="_Toc8843316" w:history="1">
             <w:r>
               <w:rPr>
                 <w:rStyle w:val="Hyperlink"/>
@@ -1972,7 +1975,7 @@
                 <w:noProof/>
                 <w:webHidden/>
               </w:rPr>
-              <w:instrText xml:space="preserve"> PAGEREF _Toc8838106 \h </w:instrText>
+              <w:instrText xml:space="preserve"> PAGEREF _Toc8843316 \h </w:instrText>
             </w:r>
             <w:r>
               <w:rPr>
@@ -2017,7 +2020,7 @@
               <w:lang w:eastAsia="en-AU"/>
             </w:rPr>
           </w:pPr>
-          <w:hyperlink w:anchor="_Toc8838107" w:history="1">
+          <w:hyperlink w:anchor="_Toc8843317" w:history="1">
             <w:r>
               <w:rPr>
                 <w:rStyle w:val="Hyperlink"/>
@@ -2060,7 +2063,7 @@
                 <w:noProof/>
                 <w:webHidden/>
               </w:rPr>
-              <w:instrText xml:space="preserve"> PAGEREF _Toc8838107 \h </w:instrText>
+              <w:instrText xml:space="preserve"> PAGEREF _Toc8843317 \h </w:instrText>
             </w:r>
             <w:r>
               <w:rPr>
@@ -2105,7 +2108,7 @@
               <w:lang w:eastAsia="en-AU"/>
             </w:rPr>
           </w:pPr>
-          <w:hyperlink w:anchor="_Toc8838108" w:history="1">
+          <w:hyperlink w:anchor="_Toc8843318" w:history="1">
             <w:r>
               <w:rPr>
                 <w:rStyle w:val="Hyperlink"/>
@@ -2148,7 +2151,7 @@
                 <w:noProof/>
                 <w:webHidden/>
               </w:rPr>
-              <w:instrText xml:space="preserve"> PAGEREF _Toc8838108 \h </w:instrText>
+              <w:instrText xml:space="preserve"> PAGEREF _Toc8843318 \h </w:instrText>
             </w:r>
             <w:r>
               <w:rPr>
@@ -2193,7 +2196,7 @@
               <w:lang w:eastAsia="en-AU"/>
             </w:rPr>
           </w:pPr>
-          <w:hyperlink w:anchor="_Toc8838109" w:history="1">
+          <w:hyperlink w:anchor="_Toc8843319" w:history="1">
             <w:r>
               <w:rPr>
                 <w:rStyle w:val="Hyperlink"/>
@@ -2236,7 +2239,7 @@
                 <w:noProof/>
                 <w:webHidden/>
               </w:rPr>
-              <w:instrText xml:space="preserve"> PAGEREF _Toc8838109 \h </w:instrText>
+              <w:instrText xml:space="preserve"> PAGEREF _Toc8843319 \h </w:instrText>
             </w:r>
             <w:r>
               <w:rPr>
@@ -2281,7 +2284,7 @@
               <w:lang w:eastAsia="en-AU"/>
             </w:rPr>
           </w:pPr>
-          <w:hyperlink w:anchor="_Toc8838110" w:history="1">
+          <w:hyperlink w:anchor="_Toc8843320" w:history="1">
             <w:r>
               <w:rPr>
                 <w:rStyle w:val="Hyperlink"/>
@@ -2324,7 +2327,7 @@
                 <w:noProof/>
                 <w:webHidden/>
               </w:rPr>
-              <w:instrText xml:space="preserve"> PAGEREF _Toc8838110 \h </w:instrText>
+              <w:instrText xml:space="preserve"> PAGEREF _Toc8843320 \h </w:instrText>
             </w:r>
             <w:r>
               <w:rPr>
@@ -2369,7 +2372,7 @@
               <w:lang w:eastAsia="en-AU"/>
             </w:rPr>
           </w:pPr>
-          <w:hyperlink w:anchor="_Toc8838111" w:history="1">
+          <w:hyperlink w:anchor="_Toc8843321" w:history="1">
             <w:r>
               <w:rPr>
                 <w:rStyle w:val="Hyperlink"/>
@@ -2412,7 +2415,7 @@
                 <w:noProof/>
                 <w:webHidden/>
               </w:rPr>
-              <w:instrText xml:space="preserve"> PAGEREF _Toc8838111 \h </w:instrText>
+              <w:instrText xml:space="preserve"> PAGEREF _Toc8843321 \h </w:instrText>
             </w:r>
             <w:r>
               <w:rPr>
@@ -2457,7 +2460,7 @@
               <w:lang w:eastAsia="en-AU"/>
             </w:rPr>
           </w:pPr>
-          <w:hyperlink w:anchor="_Toc8838112" w:history="1">
+          <w:hyperlink w:anchor="_Toc8843322" w:history="1">
             <w:r>
               <w:rPr>
                 <w:rStyle w:val="Hyperlink"/>
@@ -2500,7 +2503,7 @@
                 <w:noProof/>
                 <w:webHidden/>
               </w:rPr>
-              <w:instrText xml:space="preserve"> PAGEREF _Toc8838112 \h </w:instrText>
+              <w:instrText xml:space="preserve"> PAGEREF _Toc8843322 \h </w:instrText>
             </w:r>
             <w:r>
               <w:rPr>
@@ -2545,7 +2548,7 @@
               <w:lang w:eastAsia="en-AU"/>
             </w:rPr>
           </w:pPr>
-          <w:hyperlink w:anchor="_Toc8838113" w:history="1">
+          <w:hyperlink w:anchor="_Toc8843323" w:history="1">
             <w:r>
               <w:rPr>
                 <w:rStyle w:val="Hyperlink"/>
@@ -2588,7 +2591,7 @@
                 <w:noProof/>
                 <w:webHidden/>
               </w:rPr>
-              <w:instrText xml:space="preserve"> PAGEREF _Toc8838113 \h </w:instrText>
+              <w:instrText xml:space="preserve"> PAGEREF _Toc8843323 \h </w:instrText>
             </w:r>
             <w:r>
               <w:rPr>
@@ -2633,7 +2636,7 @@
               <w:lang w:eastAsia="en-AU"/>
             </w:rPr>
           </w:pPr>
-          <w:hyperlink w:anchor="_Toc8838114" w:history="1">
+          <w:hyperlink w:anchor="_Toc8843324" w:history="1">
             <w:r>
               <w:rPr>
                 <w:rStyle w:val="Hyperlink"/>
@@ -2676,7 +2679,7 @@
                 <w:noProof/>
                 <w:webHidden/>
               </w:rPr>
-              <w:instrText xml:space="preserve"> PAGEREF _Toc8838114 \h </w:instrText>
+              <w:instrText xml:space="preserve"> PAGEREF _Toc8843324 \h </w:instrText>
             </w:r>
             <w:r>
               <w:rPr>
@@ -2721,7 +2724,7 @@
               <w:lang w:eastAsia="en-AU"/>
             </w:rPr>
           </w:pPr>
-          <w:hyperlink w:anchor="_Toc8838115" w:history="1">
+          <w:hyperlink w:anchor="_Toc8843325" w:history="1">
             <w:r>
               <w:rPr>
                 <w:rStyle w:val="Hyperlink"/>
@@ -2764,7 +2767,7 @@
                 <w:noProof/>
                 <w:webHidden/>
               </w:rPr>
-              <w:instrText xml:space="preserve"> PAGEREF _Toc8838115 \h </w:instrText>
+              <w:instrText xml:space="preserve"> PAGEREF _Toc8843325 \h </w:instrText>
             </w:r>
             <w:r>
               <w:rPr>
@@ -2809,7 +2812,7 @@
               <w:lang w:eastAsia="en-AU"/>
             </w:rPr>
           </w:pPr>
-          <w:hyperlink w:anchor="_Toc8838116" w:history="1">
+          <w:hyperlink w:anchor="_Toc8843326" w:history="1">
             <w:r>
               <w:rPr>
                 <w:rStyle w:val="Hyperlink"/>
@@ -2852,7 +2855,7 @@
                 <w:noProof/>
                 <w:webHidden/>
               </w:rPr>
-              <w:instrText xml:space="preserve"> PAGEREF _Toc8838116 \h </w:instrText>
+              <w:instrText xml:space="preserve"> PAGEREF _Toc8843326 \h </w:instrText>
             </w:r>
             <w:r>
               <w:rPr>
@@ -2897,7 +2900,7 @@
               <w:lang w:eastAsia="en-AU"/>
             </w:rPr>
           </w:pPr>
-          <w:hyperlink w:anchor="_Toc8838117" w:history="1">
+          <w:hyperlink w:anchor="_Toc8843327" w:history="1">
             <w:r>
               <w:rPr>
                 <w:rStyle w:val="Hyperlink"/>
@@ -2940,7 +2943,7 @@
                 <w:noProof/>
                 <w:webHidden/>
               </w:rPr>
-              <w:instrText xml:space="preserve"> PAGEREF _Toc8838117 \h </w:instrText>
+              <w:instrText xml:space="preserve"> PAGEREF _Toc8843327 \h </w:instrText>
             </w:r>
             <w:r>
               <w:rPr>
@@ -2985,7 +2988,7 @@
               <w:lang w:eastAsia="en-AU"/>
             </w:rPr>
           </w:pPr>
-          <w:hyperlink w:anchor="_Toc8838118" w:history="1">
+          <w:hyperlink w:anchor="_Toc8843328" w:history="1">
             <w:r>
               <w:rPr>
                 <w:rStyle w:val="Hyperlink"/>
@@ -3028,7 +3031,7 @@
                 <w:noProof/>
                 <w:webHidden/>
               </w:rPr>
-              <w:instrText xml:space="preserve"> PAGEREF _Toc8838118 \h </w:instrText>
+              <w:instrText xml:space="preserve"> PAGEREF _Toc8843328 \h </w:instrText>
             </w:r>
             <w:r>
               <w:rPr>
@@ -3073,7 +3076,7 @@
               <w:lang w:eastAsia="en-AU"/>
             </w:rPr>
           </w:pPr>
-          <w:hyperlink w:anchor="_Toc8838119" w:history="1">
+          <w:hyperlink w:anchor="_Toc8843329" w:history="1">
             <w:r>
               <w:rPr>
                 <w:rStyle w:val="Hyperlink"/>
@@ -3116,7 +3119,7 @@
                 <w:noProof/>
                 <w:webHidden/>
               </w:rPr>
-              <w:instrText xml:space="preserve"> PAGEREF _Toc8838119 \h </w:instrText>
+              <w:instrText xml:space="preserve"> PAGEREF _Toc8843329 \h </w:instrText>
             </w:r>
             <w:r>
               <w:rPr>
@@ -3161,7 +3164,7 @@
               <w:lang w:eastAsia="en-AU"/>
             </w:rPr>
           </w:pPr>
-          <w:hyperlink w:anchor="_Toc8838120" w:history="1">
+          <w:hyperlink w:anchor="_Toc8843330" w:history="1">
             <w:r>
               <w:rPr>
                 <w:rStyle w:val="Hyperlink"/>
@@ -3204,7 +3207,7 @@
                 <w:noProof/>
                 <w:webHidden/>
               </w:rPr>
-              <w:instrText xml:space="preserve"> PAGEREF _Toc8838120 \h </w:instrText>
+              <w:instrText xml:space="preserve"> PAGEREF _Toc8843330 \h </w:instrText>
             </w:r>
             <w:r>
               <w:rPr>
@@ -3249,7 +3252,7 @@
               <w:lang w:eastAsia="en-AU"/>
             </w:rPr>
           </w:pPr>
-          <w:hyperlink w:anchor="_Toc8838121" w:history="1">
+          <w:hyperlink w:anchor="_Toc8843331" w:history="1">
             <w:r>
               <w:rPr>
                 <w:rStyle w:val="Hyperlink"/>
@@ -3292,7 +3295,7 @@
                 <w:noProof/>
                 <w:webHidden/>
               </w:rPr>
-              <w:instrText xml:space="preserve"> PAGEREF _Toc8838121 \h </w:instrText>
+              <w:instrText xml:space="preserve"> PAGEREF _Toc8843331 \h </w:instrText>
             </w:r>
             <w:r>
               <w:rPr>
@@ -3337,7 +3340,7 @@
               <w:lang w:eastAsia="en-AU"/>
             </w:rPr>
           </w:pPr>
-          <w:hyperlink w:anchor="_Toc8838122" w:history="1">
+          <w:hyperlink w:anchor="_Toc8843332" w:history="1">
             <w:r>
               <w:rPr>
                 <w:rStyle w:val="Hyperlink"/>
@@ -3380,7 +3383,7 @@
                 <w:noProof/>
                 <w:webHidden/>
               </w:rPr>
-              <w:instrText xml:space="preserve"> PAGEREF _Toc8838122 \h </w:instrText>
+              <w:instrText xml:space="preserve"> PAGEREF _Toc8843332 \h </w:instrText>
             </w:r>
             <w:r>
               <w:rPr>
@@ -3425,7 +3428,7 @@
               <w:lang w:eastAsia="en-AU"/>
             </w:rPr>
           </w:pPr>
-          <w:hyperlink w:anchor="_Toc8838123" w:history="1">
+          <w:hyperlink w:anchor="_Toc8843333" w:history="1">
             <w:r>
               <w:rPr>
                 <w:rStyle w:val="Hyperlink"/>
@@ -3468,7 +3471,7 @@
                 <w:noProof/>
                 <w:webHidden/>
               </w:rPr>
-              <w:instrText xml:space="preserve"> PAGEREF _Toc8838123 \h </w:instrText>
+              <w:instrText xml:space="preserve"> PAGEREF _Toc8843333 \h </w:instrText>
             </w:r>
             <w:r>
               <w:rPr>
@@ -3513,7 +3516,7 @@
               <w:lang w:eastAsia="en-AU"/>
             </w:rPr>
           </w:pPr>
-          <w:hyperlink w:anchor="_Toc8838124" w:history="1">
+          <w:hyperlink w:anchor="_Toc8843334" w:history="1">
             <w:r>
               <w:rPr>
                 <w:rStyle w:val="Hyperlink"/>
@@ -3556,7 +3559,7 @@
                 <w:noProof/>
                 <w:webHidden/>
               </w:rPr>
-              <w:instrText xml:space="preserve"> PAGEREF _Toc8838124 \h </w:instrText>
+              <w:instrText xml:space="preserve"> PAGEREF _Toc8843334 \h </w:instrText>
             </w:r>
             <w:r>
               <w:rPr>
@@ -3601,7 +3604,7 @@
               <w:lang w:eastAsia="en-AU"/>
             </w:rPr>
           </w:pPr>
-          <w:hyperlink w:anchor="_Toc8838125" w:history="1">
+          <w:hyperlink w:anchor="_Toc8843335" w:history="1">
             <w:r>
               <w:rPr>
                 <w:rStyle w:val="Hyperlink"/>
@@ -3644,7 +3647,7 @@
                 <w:noProof/>
                 <w:webHidden/>
               </w:rPr>
-              <w:instrText xml:space="preserve"> PAGEREF _Toc8838125 \h </w:instrText>
+              <w:instrText xml:space="preserve"> PAGEREF _Toc8843335 \h </w:instrText>
             </w:r>
             <w:r>
               <w:rPr>
@@ -3689,7 +3692,7 @@
               <w:lang w:eastAsia="en-AU"/>
             </w:rPr>
           </w:pPr>
-          <w:hyperlink w:anchor="_Toc8838126" w:history="1">
+          <w:hyperlink w:anchor="_Toc8843336" w:history="1">
             <w:r>
               <w:rPr>
                 <w:rStyle w:val="Hyperlink"/>
@@ -3732,7 +3735,7 @@
                 <w:noProof/>
                 <w:webHidden/>
               </w:rPr>
-              <w:instrText xml:space="preserve"> PAGEREF _Toc8838126 \h </w:instrText>
+              <w:instrText xml:space="preserve"> PAGEREF _Toc8843336 \h </w:instrText>
             </w:r>
             <w:r>
               <w:rPr>
@@ -3777,7 +3780,7 @@
               <w:lang w:eastAsia="en-AU"/>
             </w:rPr>
           </w:pPr>
-          <w:hyperlink w:anchor="_Toc8838127" w:history="1">
+          <w:hyperlink w:anchor="_Toc8843337" w:history="1">
             <w:r>
               <w:rPr>
                 <w:rStyle w:val="Hyperlink"/>
@@ -3820,7 +3823,7 @@
                 <w:noProof/>
                 <w:webHidden/>
               </w:rPr>
-              <w:instrText xml:space="preserve"> PAGEREF _Toc8838127 \h </w:instrText>
+              <w:instrText xml:space="preserve"> PAGEREF _Toc8843337 \h </w:instrText>
             </w:r>
             <w:r>
               <w:rPr>
@@ -3865,7 +3868,7 @@
               <w:lang w:eastAsia="en-AU"/>
             </w:rPr>
           </w:pPr>
-          <w:hyperlink w:anchor="_Toc8838128" w:history="1">
+          <w:hyperlink w:anchor="_Toc8843338" w:history="1">
             <w:r>
               <w:rPr>
                 <w:rStyle w:val="Hyperlink"/>
@@ -3908,7 +3911,7 @@
                 <w:noProof/>
                 <w:webHidden/>
               </w:rPr>
-              <w:instrText xml:space="preserve"> PAGEREF _Toc8838128 \h </w:instrText>
+              <w:instrText xml:space="preserve"> PAGEREF _Toc8843338 \h </w:instrText>
             </w:r>
             <w:r>
               <w:rPr>
@@ -3953,7 +3956,7 @@
               <w:lang w:eastAsia="en-AU"/>
             </w:rPr>
           </w:pPr>
-          <w:hyperlink w:anchor="_Toc8838129" w:history="1">
+          <w:hyperlink w:anchor="_Toc8843339" w:history="1">
             <w:r>
               <w:rPr>
                 <w:rStyle w:val="Hyperlink"/>
@@ -3996,7 +3999,7 @@
                 <w:noProof/>
                 <w:webHidden/>
               </w:rPr>
-              <w:instrText xml:space="preserve"> PAGEREF _Toc8838129 \h </w:instrText>
+              <w:instrText xml:space="preserve"> PAGEREF _Toc8843339 \h </w:instrText>
             </w:r>
             <w:r>
               <w:rPr>
@@ -4041,7 +4044,7 @@
               <w:lang w:eastAsia="en-AU"/>
             </w:rPr>
           </w:pPr>
-          <w:hyperlink w:anchor="_Toc8838130" w:history="1">
+          <w:hyperlink w:anchor="_Toc8843340" w:history="1">
             <w:r>
               <w:rPr>
                 <w:rStyle w:val="Hyperlink"/>
@@ -4084,7 +4087,7 @@
                 <w:noProof/>
                 <w:webHidden/>
               </w:rPr>
-              <w:instrText xml:space="preserve"> PAGEREF _Toc8838130 \h </w:instrText>
+              <w:instrText xml:space="preserve"> PAGEREF _Toc8843340 \h </w:instrText>
             </w:r>
             <w:r>
               <w:rPr>
@@ -4129,7 +4132,7 @@
               <w:lang w:eastAsia="en-AU"/>
             </w:rPr>
           </w:pPr>
-          <w:hyperlink w:anchor="_Toc8838131" w:history="1">
+          <w:hyperlink w:anchor="_Toc8843341" w:history="1">
             <w:r>
               <w:rPr>
                 <w:rStyle w:val="Hyperlink"/>
@@ -4172,7 +4175,7 @@
                 <w:noProof/>
                 <w:webHidden/>
               </w:rPr>
-              <w:instrText xml:space="preserve"> PAGEREF _Toc8838131 \h </w:instrText>
+              <w:instrText xml:space="preserve"> PAGEREF _Toc8843341 \h </w:instrText>
             </w:r>
             <w:r>
               <w:rPr>
@@ -4246,7 +4249,7 @@
           <w:numId w:val="11"/>
         </w:numPr>
       </w:pPr>
-      <w:bookmarkStart w:id="3" w:name="_Toc8838086"/>
+      <w:bookmarkStart w:id="3" w:name="_Toc8843296"/>
       <w:r>
         <w:lastRenderedPageBreak/>
         <w:t>Overview/introduction</w:t>
@@ -4775,7 +4778,7 @@
           <w:numId w:val="44"/>
         </w:numPr>
       </w:pPr>
-      <w:bookmarkStart w:id="4" w:name="_Toc8838087"/>
+      <w:bookmarkStart w:id="4" w:name="_Toc8843297"/>
       <w:r>
         <w:t>Purpose</w:t>
       </w:r>
@@ -4995,7 +4998,7 @@
           <w:numId w:val="11"/>
         </w:numPr>
       </w:pPr>
-      <w:bookmarkStart w:id="6" w:name="_Toc8838088"/>
+      <w:bookmarkStart w:id="6" w:name="_Toc8843298"/>
       <w:r>
         <w:t>Background/issues to be addressed</w:t>
       </w:r>
@@ -5279,7 +5282,7 @@
           <w:numId w:val="43"/>
         </w:numPr>
       </w:pPr>
-      <w:bookmarkStart w:id="7" w:name="_Toc8838089"/>
+      <w:bookmarkStart w:id="7" w:name="_Toc8843299"/>
       <w:r>
         <w:lastRenderedPageBreak/>
         <w:t>Work Health and Safety Arrangements</w:t>
@@ -5297,7 +5300,7 @@
       <w:r>
         <w:t xml:space="preserve"> </w:t>
       </w:r>
-      <w:bookmarkStart w:id="8" w:name="_Toc8838090"/>
+      <w:bookmarkStart w:id="8" w:name="_Toc8843300"/>
       <w:r>
         <w:t>Work Health and Safety (WHS) Policy</w:t>
       </w:r>
@@ -5688,7 +5691,7 @@
       <w:r>
         <w:t xml:space="preserve"> </w:t>
       </w:r>
-      <w:bookmarkStart w:id="9" w:name="_Toc8838091"/>
+      <w:bookmarkStart w:id="9" w:name="_Toc8843301"/>
       <w:r>
         <w:t>Definitions</w:t>
       </w:r>
@@ -5959,7 +5962,19 @@
               <w:rPr>
                 <w:lang w:eastAsia="en-AU"/>
               </w:rPr>
-              <w:t xml:space="preserve"> for BizOps will usually be Officers under the WHS Act.</w:t>
+              <w:t xml:space="preserve"> for BizOps will usually be Officers under the </w:t>
+            </w:r>
+            <w:r>
+              <w:rPr>
+                <w:lang w:eastAsia="en-AU"/>
+              </w:rPr>
+              <w:t>OS&amp;H</w:t>
+            </w:r>
+            <w:r>
+              <w:rPr>
+                <w:lang w:eastAsia="en-AU"/>
+              </w:rPr>
+              <w:t xml:space="preserve"> Act.</w:t>
             </w:r>
           </w:p>
           <w:p>
@@ -6007,7 +6022,19 @@
               <w:rPr>
                 <w:lang w:eastAsia="en-AU"/>
               </w:rPr>
-              <w:t xml:space="preserve">Note: A person is an Officer under the OS&amp;H Act only if they “make, or participate in making, decisions that affect the whole, or a substantial part, of the business of the corporation; or who has the capacity to affect significantly the corporation’s financial standing”. Whether a person is an Officer or not under the WHS Act will depend on the facts of the </w:t>
+              <w:t xml:space="preserve">Note: A person is an Officer under the OS&amp;H Act only if they “make, or participate in making, decisions that affect the whole, or a substantial part, of the business of the corporation; or who has the capacity to affect significantly the corporation’s financial standing”. Whether a person is an Officer or not under the </w:t>
+            </w:r>
+            <w:r>
+              <w:rPr>
+                <w:lang w:eastAsia="en-AU"/>
+              </w:rPr>
+              <w:t>OS&amp;H</w:t>
+            </w:r>
+            <w:r>
+              <w:rPr>
+                <w:lang w:eastAsia="en-AU"/>
+              </w:rPr>
+              <w:t xml:space="preserve"> Act will depend on the facts of the </w:t>
             </w:r>
             <w:r>
               <w:rPr>
@@ -6215,7 +6242,7 @@
         <w:lastRenderedPageBreak/>
         <w:t xml:space="preserve"> </w:t>
       </w:r>
-      <w:bookmarkStart w:id="10" w:name="_Toc8838092"/>
+      <w:bookmarkStart w:id="10" w:name="_Toc8843302"/>
       <w:r>
         <w:t>Responsibilities</w:t>
       </w:r>
@@ -6741,7 +6768,19 @@
         <w:rPr>
           <w:szCs w:val="20"/>
         </w:rPr>
-        <w:t>complies with any duty or obligation under the WHS Act. This is achieved by these officers exercising due diligence, which means they:</w:t>
+        <w:t xml:space="preserve">complies with any duty or obligation under the </w:t>
+      </w:r>
+      <w:r>
+        <w:rPr>
+          <w:szCs w:val="20"/>
+        </w:rPr>
+        <w:t>OS&amp;H</w:t>
+      </w:r>
+      <w:r>
+        <w:rPr>
+          <w:szCs w:val="20"/>
+        </w:rPr>
+        <w:t xml:space="preserve"> Act. This is achieved by these officers exercising due diligence, which means they:</w:t>
       </w:r>
     </w:p>
     <w:p>
@@ -8584,7 +8623,21 @@
           <w:szCs w:val="20"/>
           <w:lang w:eastAsia="en-AU"/>
         </w:rPr>
-        <w:t xml:space="preserve"> as per the Guide to the WHS Act</w:t>
+        <w:t xml:space="preserve"> as per the Guide to the </w:t>
+      </w:r>
+      <w:r>
+        <w:rPr>
+          <w:szCs w:val="20"/>
+          <w:lang w:eastAsia="en-AU"/>
+        </w:rPr>
+        <w:t>OS&amp;H</w:t>
+      </w:r>
+      <w:r>
+        <w:rPr>
+          <w:szCs w:val="20"/>
+          <w:lang w:eastAsia="en-AU"/>
+        </w:rPr>
+        <w:t xml:space="preserve"> Act</w:t>
       </w:r>
       <w:r>
         <w:rPr>
@@ -8768,7 +8821,21 @@
           <w:szCs w:val="20"/>
           <w:lang w:eastAsia="en-AU"/>
         </w:rPr>
-        <w:t xml:space="preserve">Failure to comply with WHS regulations, policy and procedures may result in prosecution by authorities under the WHS Act. Failure by contractors to comply or observe a direction is considered a breach of their contract and </w:t>
+        <w:t xml:space="preserve">Failure to comply with WHS regulations, policy and procedures may result in prosecution by authorities under the </w:t>
+      </w:r>
+      <w:r>
+        <w:rPr>
+          <w:szCs w:val="20"/>
+          <w:lang w:eastAsia="en-AU"/>
+        </w:rPr>
+        <w:t>OS&amp;H</w:t>
+      </w:r>
+      <w:r>
+        <w:rPr>
+          <w:szCs w:val="20"/>
+          <w:lang w:eastAsia="en-AU"/>
+        </w:rPr>
+        <w:t xml:space="preserve"> Act. Failure by contractors to comply or observe a direction is considered a breach of their contract and </w:t>
       </w:r>
       <w:proofErr w:type="gramStart"/>
       <w:r>
@@ -8845,9 +8912,15 @@
       <w:r>
         <w:t xml:space="preserve"> </w:t>
       </w:r>
-      <w:bookmarkStart w:id="11" w:name="_Toc8838093"/>
-      <w:r>
-        <w:t>Consultation and Communication Arrangements</w:t>
+      <w:bookmarkStart w:id="11" w:name="_Toc8843303"/>
+      <w:r>
+        <w:t>Consultation</w:t>
+      </w:r>
+      <w:r>
+        <w:t>, Participation</w:t>
+      </w:r>
+      <w:r>
+        <w:t xml:space="preserve"> and Communication Arrangements</w:t>
       </w:r>
       <w:bookmarkEnd w:id="11"/>
     </w:p>
@@ -8856,195 +8929,7 @@
         <w:pStyle w:val="text"/>
       </w:pPr>
       <w:r>
-        <w:t xml:space="preserve">Open communication between workers and managers is important to ensuring a safe workplace. Therefore, workers are encouraged to: </w:t>
-      </w:r>
-    </w:p>
-    <w:p>
-      <w:pPr>
-        <w:pStyle w:val="text"/>
-        <w:numPr>
-          <w:ilvl w:val="0"/>
-          <w:numId w:val="26"/>
-        </w:numPr>
-        <w:rPr>
-          <w:lang w:eastAsia="en-AU"/>
-        </w:rPr>
-      </w:pPr>
-      <w:r>
-        <w:t>ask questions relating to WHS</w:t>
-      </w:r>
-    </w:p>
-    <w:p>
-      <w:pPr>
-        <w:pStyle w:val="text"/>
-        <w:numPr>
-          <w:ilvl w:val="0"/>
-          <w:numId w:val="26"/>
-        </w:numPr>
-        <w:rPr>
-          <w:lang w:eastAsia="en-AU"/>
-        </w:rPr>
-      </w:pPr>
-      <w:r>
-        <w:t xml:space="preserve"> bring up safety concerns</w:t>
-      </w:r>
-    </w:p>
-    <w:p>
-      <w:pPr>
-        <w:pStyle w:val="text"/>
-        <w:numPr>
-          <w:ilvl w:val="0"/>
-          <w:numId w:val="26"/>
-        </w:numPr>
-        <w:rPr>
-          <w:lang w:eastAsia="en-AU"/>
-        </w:rPr>
-      </w:pPr>
-      <w:r>
-        <w:t>make recommendations regarding WHS</w:t>
-      </w:r>
-    </w:p>
-    <w:p>
-      <w:pPr>
-        <w:pStyle w:val="text"/>
-        <w:numPr>
-          <w:ilvl w:val="0"/>
-          <w:numId w:val="26"/>
-        </w:numPr>
-        <w:rPr>
-          <w:lang w:eastAsia="en-AU"/>
-        </w:rPr>
-      </w:pPr>
-      <w:r>
-        <w:t>give regular feedback</w:t>
-      </w:r>
-    </w:p>
-    <w:p>
-      <w:pPr>
-        <w:pStyle w:val="text"/>
-        <w:numPr>
-          <w:ilvl w:val="0"/>
-          <w:numId w:val="26"/>
-        </w:numPr>
-        <w:rPr>
-          <w:lang w:eastAsia="en-AU"/>
-        </w:rPr>
-      </w:pPr>
-      <w:r>
-        <w:t>become involved in evaluation of safety issues</w:t>
-      </w:r>
-    </w:p>
-    <w:p>
-      <w:pPr>
-        <w:pStyle w:val="text"/>
-        <w:numPr>
-          <w:ilvl w:val="0"/>
-          <w:numId w:val="26"/>
-        </w:numPr>
-        <w:rPr>
-          <w:lang w:eastAsia="en-AU"/>
-        </w:rPr>
-      </w:pPr>
-      <w:r>
-        <w:t xml:space="preserve">participate in any WHS related problem-solving process. </w:t>
-      </w:r>
-    </w:p>
-    <w:p>
-      <w:pPr>
-        <w:pStyle w:val="text"/>
-      </w:pPr>
-      <w:r>
-        <w:t xml:space="preserve">It is important that workers help shape decisions about WHS particularly when: </w:t>
-      </w:r>
-    </w:p>
-    <w:p>
-      <w:pPr>
-        <w:pStyle w:val="text"/>
-        <w:numPr>
-          <w:ilvl w:val="0"/>
-          <w:numId w:val="27"/>
-        </w:numPr>
-        <w:rPr>
-          <w:lang w:eastAsia="en-AU"/>
-        </w:rPr>
-      </w:pPr>
-      <w:r>
-        <w:t xml:space="preserve">identifying hazards and assessing risks </w:t>
-      </w:r>
-    </w:p>
-    <w:p>
-      <w:pPr>
-        <w:pStyle w:val="text"/>
-        <w:numPr>
-          <w:ilvl w:val="0"/>
-          <w:numId w:val="27"/>
-        </w:numPr>
-        <w:rPr>
-          <w:lang w:eastAsia="en-AU"/>
-        </w:rPr>
-      </w:pPr>
-      <w:r>
-        <w:t>making decisions about ways to eliminate or minimise those hazards or risks</w:t>
-      </w:r>
-    </w:p>
-    <w:p>
-      <w:pPr>
-        <w:pStyle w:val="text"/>
-        <w:numPr>
-          <w:ilvl w:val="0"/>
-          <w:numId w:val="27"/>
-        </w:numPr>
-        <w:rPr>
-          <w:lang w:eastAsia="en-AU"/>
-        </w:rPr>
-      </w:pPr>
-      <w:r>
-        <w:t>proposing business changes that may affect the health and safety of workers</w:t>
-      </w:r>
-    </w:p>
-    <w:p>
-      <w:pPr>
-        <w:pStyle w:val="text"/>
-        <w:numPr>
-          <w:ilvl w:val="0"/>
-          <w:numId w:val="27"/>
-        </w:numPr>
-        <w:rPr>
-          <w:lang w:eastAsia="en-AU"/>
-        </w:rPr>
-      </w:pPr>
-      <w:r>
-        <w:t>purchasing of new equipment or substances</w:t>
-      </w:r>
-    </w:p>
-    <w:p>
-      <w:pPr>
-        <w:pStyle w:val="text"/>
-        <w:numPr>
-          <w:ilvl w:val="0"/>
-          <w:numId w:val="27"/>
-        </w:numPr>
-        <w:rPr>
-          <w:lang w:eastAsia="en-AU"/>
-        </w:rPr>
-      </w:pPr>
-      <w:r>
-        <w:lastRenderedPageBreak/>
-        <w:t xml:space="preserve">developing or changing job tasks or safety procedures. </w:t>
-      </w:r>
-    </w:p>
-    <w:p>
-      <w:pPr>
-        <w:pStyle w:val="text"/>
-      </w:pPr>
-      <w:r>
-        <w:t xml:space="preserve">All workers belong to a work group and are encouraged to raise any work health and safety concerns they may have with their manager and/or Health and Safety Representative. If the issue identified remains unresolved, it should be raised directly with the </w:t>
-      </w:r>
-      <w:r>
-        <w:t>Managing directors</w:t>
-      </w:r>
-      <w:r>
-        <w:t>.</w:t>
+        <w:t xml:space="preserve">Consultation between PCBUs and workers helps to share ownership of health and safety goals. </w:t>
       </w:r>
     </w:p>
     <w:p>
@@ -9064,7 +8949,7 @@
           <w:sz w:val="22"/>
           <w:lang w:eastAsia="en-AU"/>
         </w:rPr>
-        <w:t>Health and Safety Representative (HSR)</w:t>
+        <w:t>Workers and Managers</w:t>
       </w:r>
     </w:p>
     <w:p>
@@ -9072,7 +8957,7 @@
         <w:pStyle w:val="text"/>
       </w:pPr>
       <w:r>
-        <w:t>HSRs are elected by members of a work group in order to represent the interests of that work group in matters relating to work health and safety. HSRs must undertake approved training to exercise their powers, and may:</w:t>
+        <w:t xml:space="preserve">Open communication between workers and managers is important to ensuring a safe workplace. Therefore, workers are encouraged to: </w:t>
       </w:r>
     </w:p>
     <w:p>
@@ -9080,15 +8965,14 @@
         <w:pStyle w:val="text"/>
         <w:numPr>
           <w:ilvl w:val="0"/>
-          <w:numId w:val="28"/>
-        </w:numPr>
-        <w:rPr>
-          <w:szCs w:val="20"/>
-          <w:lang w:eastAsia="en-AU"/>
-        </w:rPr>
-      </w:pPr>
-      <w:r>
-        <w:t>consult with workers on a regular basis</w:t>
+          <w:numId w:val="26"/>
+        </w:numPr>
+        <w:rPr>
+          <w:lang w:eastAsia="en-AU"/>
+        </w:rPr>
+      </w:pPr>
+      <w:r>
+        <w:t>ask questions relating to WHS</w:t>
       </w:r>
     </w:p>
     <w:p>
@@ -9096,15 +8980,14 @@
         <w:pStyle w:val="text"/>
         <w:numPr>
           <w:ilvl w:val="0"/>
-          <w:numId w:val="28"/>
-        </w:numPr>
-        <w:rPr>
-          <w:szCs w:val="20"/>
-          <w:lang w:eastAsia="en-AU"/>
-        </w:rPr>
-      </w:pPr>
-      <w:r>
-        <w:t>inspect a work area as required</w:t>
+          <w:numId w:val="26"/>
+        </w:numPr>
+        <w:rPr>
+          <w:lang w:eastAsia="en-AU"/>
+        </w:rPr>
+      </w:pPr>
+      <w:r>
+        <w:t xml:space="preserve"> bring up safety concerns</w:t>
       </w:r>
     </w:p>
     <w:p>
@@ -9112,15 +8995,14 @@
         <w:pStyle w:val="text"/>
         <w:numPr>
           <w:ilvl w:val="0"/>
-          <w:numId w:val="28"/>
-        </w:numPr>
-        <w:rPr>
-          <w:szCs w:val="20"/>
-          <w:lang w:eastAsia="en-AU"/>
-        </w:rPr>
-      </w:pPr>
-      <w:r>
-        <w:t>participate in workplace accident and incident investigations as required</w:t>
+          <w:numId w:val="26"/>
+        </w:numPr>
+        <w:rPr>
+          <w:lang w:eastAsia="en-AU"/>
+        </w:rPr>
+      </w:pPr>
+      <w:r>
+        <w:t>make recommendations regarding WHS</w:t>
       </w:r>
     </w:p>
     <w:p>
@@ -9128,15 +9010,14 @@
         <w:pStyle w:val="text"/>
         <w:numPr>
           <w:ilvl w:val="0"/>
-          <w:numId w:val="28"/>
-        </w:numPr>
-        <w:rPr>
-          <w:szCs w:val="20"/>
-          <w:lang w:eastAsia="en-AU"/>
-        </w:rPr>
-      </w:pPr>
-      <w:r>
-        <w:t>participate in any change management discussions that may affect the health and safety of workers</w:t>
+          <w:numId w:val="26"/>
+        </w:numPr>
+        <w:rPr>
+          <w:lang w:eastAsia="en-AU"/>
+        </w:rPr>
+      </w:pPr>
+      <w:r>
+        <w:t>give regular feedback</w:t>
       </w:r>
     </w:p>
     <w:p>
@@ -9144,23 +9025,127 @@
         <w:pStyle w:val="text"/>
         <w:numPr>
           <w:ilvl w:val="0"/>
-          <w:numId w:val="28"/>
-        </w:numPr>
-        <w:rPr>
-          <w:szCs w:val="20"/>
-          <w:lang w:eastAsia="en-AU"/>
-        </w:rPr>
-      </w:pPr>
-      <w:r>
-        <w:t xml:space="preserve">provide advice to managers on the welfare of workers in their work group. </w:t>
+          <w:numId w:val="26"/>
+        </w:numPr>
+        <w:rPr>
+          <w:lang w:eastAsia="en-AU"/>
+        </w:rPr>
+      </w:pPr>
+      <w:r>
+        <w:t>become involved in evaluation of safety issues</w:t>
       </w:r>
     </w:p>
     <w:p>
       <w:pPr>
         <w:pStyle w:val="text"/>
-      </w:pPr>
-      <w:r>
-        <w:t>HSRs cannot exercise their powers under the Act unless they are trained. HSRs are not liable for acts or omissions that are undertaken in good faith. HSRs are not entitled to personal or medical information about a worker without their consent unless that information is of a general form that does not identify workers specifically.</w:t>
+        <w:numPr>
+          <w:ilvl w:val="0"/>
+          <w:numId w:val="26"/>
+        </w:numPr>
+        <w:rPr>
+          <w:lang w:eastAsia="en-AU"/>
+        </w:rPr>
+      </w:pPr>
+      <w:r>
+        <w:t xml:space="preserve">participate in any WHS related problem-solving process. </w:t>
+      </w:r>
+    </w:p>
+    <w:p>
+      <w:pPr>
+        <w:pStyle w:val="text"/>
+      </w:pPr>
+      <w:r>
+        <w:t xml:space="preserve">It is important that workers help shape decisions about WHS particularly when: </w:t>
+      </w:r>
+    </w:p>
+    <w:p>
+      <w:pPr>
+        <w:pStyle w:val="text"/>
+        <w:numPr>
+          <w:ilvl w:val="0"/>
+          <w:numId w:val="27"/>
+        </w:numPr>
+        <w:rPr>
+          <w:lang w:eastAsia="en-AU"/>
+        </w:rPr>
+      </w:pPr>
+      <w:r>
+        <w:t xml:space="preserve">identifying hazards and assessing risks </w:t>
+      </w:r>
+    </w:p>
+    <w:p>
+      <w:pPr>
+        <w:pStyle w:val="text"/>
+        <w:numPr>
+          <w:ilvl w:val="0"/>
+          <w:numId w:val="27"/>
+        </w:numPr>
+        <w:rPr>
+          <w:lang w:eastAsia="en-AU"/>
+        </w:rPr>
+      </w:pPr>
+      <w:r>
+        <w:lastRenderedPageBreak/>
+        <w:t>making decisions about ways to eliminate or minimise those hazards or risks</w:t>
+      </w:r>
+    </w:p>
+    <w:p>
+      <w:pPr>
+        <w:pStyle w:val="text"/>
+        <w:numPr>
+          <w:ilvl w:val="0"/>
+          <w:numId w:val="27"/>
+        </w:numPr>
+        <w:rPr>
+          <w:lang w:eastAsia="en-AU"/>
+        </w:rPr>
+      </w:pPr>
+      <w:r>
+        <w:t>proposing business changes that may affect the health and safety of workers</w:t>
+      </w:r>
+    </w:p>
+    <w:p>
+      <w:pPr>
+        <w:pStyle w:val="text"/>
+        <w:numPr>
+          <w:ilvl w:val="0"/>
+          <w:numId w:val="27"/>
+        </w:numPr>
+        <w:rPr>
+          <w:lang w:eastAsia="en-AU"/>
+        </w:rPr>
+      </w:pPr>
+      <w:r>
+        <w:t>purchasing of new equipment or substances</w:t>
+      </w:r>
+    </w:p>
+    <w:p>
+      <w:pPr>
+        <w:pStyle w:val="text"/>
+        <w:numPr>
+          <w:ilvl w:val="0"/>
+          <w:numId w:val="27"/>
+        </w:numPr>
+        <w:rPr>
+          <w:lang w:eastAsia="en-AU"/>
+        </w:rPr>
+      </w:pPr>
+      <w:r>
+        <w:t xml:space="preserve">developing or changing job tasks or safety procedures. </w:t>
+      </w:r>
+    </w:p>
+    <w:p>
+      <w:pPr>
+        <w:pStyle w:val="text"/>
+      </w:pPr>
+      <w:r>
+        <w:t xml:space="preserve">All workers belong to a work group and are encouraged to raise any work health and safety concerns they may have with their manager and/or Health and Safety Representative. If the issue identified remains unresolved, it should be raised directly with the </w:t>
+      </w:r>
+      <w:r>
+        <w:t>Managing directors</w:t>
+      </w:r>
+      <w:r>
+        <w:t>.</w:t>
       </w:r>
     </w:p>
     <w:p>
@@ -9170,6 +9155,7 @@
           <w:b/>
           <w:color w:val="365F91" w:themeColor="accent1" w:themeShade="BF"/>
           <w:sz w:val="22"/>
+          <w:lang w:eastAsia="en-AU"/>
         </w:rPr>
       </w:pPr>
       <w:r>
@@ -9177,8 +9163,165 @@
           <w:b/>
           <w:color w:val="365F91" w:themeColor="accent1" w:themeShade="BF"/>
           <w:sz w:val="22"/>
+          <w:lang w:eastAsia="en-AU"/>
+        </w:rPr>
+        <w:t>Health and Safety Representative (HSR)</w:t>
+      </w:r>
+    </w:p>
+    <w:p>
+      <w:pPr>
+        <w:pStyle w:val="text"/>
+      </w:pPr>
+      <w:r>
+        <w:t>HSRs are elected by members of a work group in order to represent the interests of that work group in matters relating to work health and safety. HSRs must undertake approved training to exercise their powers, and may:</w:t>
+      </w:r>
+    </w:p>
+    <w:p>
+      <w:pPr>
+        <w:pStyle w:val="text"/>
+        <w:numPr>
+          <w:ilvl w:val="0"/>
+          <w:numId w:val="28"/>
+        </w:numPr>
+        <w:rPr>
+          <w:szCs w:val="20"/>
+          <w:lang w:eastAsia="en-AU"/>
+        </w:rPr>
+      </w:pPr>
+      <w:r>
+        <w:rPr>
+          <w:szCs w:val="20"/>
+          <w:lang w:eastAsia="en-AU"/>
+        </w:rPr>
+        <w:t xml:space="preserve">ensures the BizOps operation complies with their legal responsibilities under the </w:t>
+      </w:r>
+      <w:r>
+        <w:rPr>
+          <w:szCs w:val="20"/>
+          <w:lang w:eastAsia="en-AU"/>
+        </w:rPr>
+        <w:t>OS&amp;H</w:t>
+      </w:r>
+      <w:r>
+        <w:rPr>
+          <w:szCs w:val="20"/>
+          <w:lang w:eastAsia="en-AU"/>
+        </w:rPr>
+        <w:t xml:space="preserve"> Act. </w:t>
+      </w:r>
+    </w:p>
+    <w:p>
+      <w:pPr>
+        <w:pStyle w:val="text"/>
+        <w:numPr>
+          <w:ilvl w:val="0"/>
+          <w:numId w:val="28"/>
+        </w:numPr>
+        <w:rPr>
+          <w:szCs w:val="20"/>
+          <w:lang w:eastAsia="en-AU"/>
+        </w:rPr>
+      </w:pPr>
+      <w:r>
+        <w:t>consult with workers on a regular basis</w:t>
+      </w:r>
+    </w:p>
+    <w:p>
+      <w:pPr>
+        <w:pStyle w:val="text"/>
+        <w:numPr>
+          <w:ilvl w:val="0"/>
+          <w:numId w:val="28"/>
+        </w:numPr>
+        <w:rPr>
+          <w:szCs w:val="20"/>
+          <w:lang w:eastAsia="en-AU"/>
+        </w:rPr>
+      </w:pPr>
+      <w:r>
+        <w:t>inspect a work area as required</w:t>
+      </w:r>
+    </w:p>
+    <w:p>
+      <w:pPr>
+        <w:pStyle w:val="text"/>
+        <w:numPr>
+          <w:ilvl w:val="0"/>
+          <w:numId w:val="28"/>
+        </w:numPr>
+        <w:rPr>
+          <w:szCs w:val="20"/>
+          <w:lang w:eastAsia="en-AU"/>
+        </w:rPr>
+      </w:pPr>
+      <w:r>
+        <w:t>participate in workplace accident and incident investigations as required</w:t>
+      </w:r>
+    </w:p>
+    <w:p>
+      <w:pPr>
+        <w:pStyle w:val="text"/>
+        <w:numPr>
+          <w:ilvl w:val="0"/>
+          <w:numId w:val="28"/>
+        </w:numPr>
+        <w:rPr>
+          <w:szCs w:val="20"/>
+          <w:lang w:eastAsia="en-AU"/>
+        </w:rPr>
+      </w:pPr>
+      <w:r>
+        <w:t>participate in any change management discussions that may affect the health and safety of workers</w:t>
+      </w:r>
+    </w:p>
+    <w:p>
+      <w:pPr>
+        <w:pStyle w:val="text"/>
+        <w:numPr>
+          <w:ilvl w:val="0"/>
+          <w:numId w:val="28"/>
+        </w:numPr>
+        <w:rPr>
+          <w:szCs w:val="20"/>
+          <w:lang w:eastAsia="en-AU"/>
+        </w:rPr>
+      </w:pPr>
+      <w:r>
+        <w:t xml:space="preserve">provide advice to managers on the welfare of workers in their work group. </w:t>
+      </w:r>
+    </w:p>
+    <w:p>
+      <w:pPr>
+        <w:pStyle w:val="text"/>
+      </w:pPr>
+      <w:r>
+        <w:t>HSRs cannot exercise their powers under the Act unless they are trained. HSRs are not liable for acts or omissions that are undertaken in good faith. HSRs are not entitled to personal or medical information about a worker without their consent unless that information is of a general form that does not identify workers specifically.</w:t>
+      </w:r>
+    </w:p>
+    <w:p>
+      <w:pPr>
+        <w:pStyle w:val="text"/>
+        <w:rPr>
+          <w:b/>
+          <w:color w:val="365F91" w:themeColor="accent1" w:themeShade="BF"/>
+          <w:sz w:val="22"/>
+        </w:rPr>
+      </w:pPr>
+      <w:r>
+        <w:rPr>
+          <w:b/>
+          <w:color w:val="365F91" w:themeColor="accent1" w:themeShade="BF"/>
+          <w:sz w:val="22"/>
         </w:rPr>
         <w:t>Health and Safety Committee</w:t>
+      </w:r>
+      <w:r>
+        <w:rPr>
+          <w:b/>
+          <w:color w:val="365F91" w:themeColor="accent1" w:themeShade="BF"/>
+          <w:sz w:val="22"/>
+        </w:rPr>
+        <w:t xml:space="preserve"> (PCBUs)</w:t>
       </w:r>
     </w:p>
     <w:p>
@@ -9226,7 +9369,7 @@
         </w:rPr>
       </w:pPr>
       <w:r>
-        <w:t>assist in developing standards, rules and procedures relating to health and safety</w:t>
+        <w:t>keeps up to date with health and safety information and current health and safety best practice</w:t>
       </w:r>
     </w:p>
     <w:p>
@@ -9242,7 +9385,7 @@
         </w:rPr>
       </w:pPr>
       <w:r>
-        <w:t>consult with workers regarding their WHS concerns</w:t>
+        <w:t>assist in developing standards, rules and procedures relating to health and safety</w:t>
       </w:r>
     </w:p>
     <w:p>
@@ -9258,7 +9401,7 @@
         </w:rPr>
       </w:pPr>
       <w:r>
-        <w:t>consult with management regarding worker WHS concerns including change that may influence WHS more broadly</w:t>
+        <w:t>consult with workers regarding their WHS concerns</w:t>
       </w:r>
     </w:p>
     <w:p>
@@ -9274,7 +9417,88 @@
         </w:rPr>
       </w:pPr>
       <w:r>
+        <w:lastRenderedPageBreak/>
+        <w:t>consult with management regarding worker WHS concerns including change that may influence WHS more broadly</w:t>
+      </w:r>
+    </w:p>
+    <w:p>
+      <w:pPr>
+        <w:pStyle w:val="text"/>
+        <w:numPr>
+          <w:ilvl w:val="0"/>
+          <w:numId w:val="29"/>
+        </w:numPr>
+        <w:rPr>
+          <w:szCs w:val="20"/>
+          <w:lang w:eastAsia="en-AU"/>
+        </w:rPr>
+      </w:pPr>
+      <w:r>
         <w:t xml:space="preserve">ensure the conduct of regular workplace inspections. </w:t>
+      </w:r>
+    </w:p>
+    <w:p>
+      <w:pPr>
+        <w:pStyle w:val="text"/>
+        <w:numPr>
+          <w:ilvl w:val="0"/>
+          <w:numId w:val="29"/>
+        </w:numPr>
+        <w:rPr>
+          <w:szCs w:val="20"/>
+          <w:lang w:eastAsia="en-AU"/>
+        </w:rPr>
+      </w:pPr>
+      <w:r>
+        <w:t>investigates training needs and ensures adequate training is provided</w:t>
+      </w:r>
+    </w:p>
+    <w:p>
+      <w:pPr>
+        <w:pStyle w:val="text"/>
+        <w:numPr>
+          <w:ilvl w:val="0"/>
+          <w:numId w:val="29"/>
+        </w:numPr>
+        <w:rPr>
+          <w:szCs w:val="20"/>
+          <w:lang w:eastAsia="en-AU"/>
+        </w:rPr>
+      </w:pPr>
+      <w:r>
+        <w:t>maintains health and safety management documentation in the workplace</w:t>
+      </w:r>
+    </w:p>
+    <w:p>
+      <w:pPr>
+        <w:pStyle w:val="text"/>
+        <w:numPr>
+          <w:ilvl w:val="0"/>
+          <w:numId w:val="29"/>
+        </w:numPr>
+        <w:rPr>
+          <w:szCs w:val="20"/>
+          <w:lang w:eastAsia="en-AU"/>
+        </w:rPr>
+      </w:pPr>
+      <w:r>
+        <w:t>helps to find solutions to health and safety problems</w:t>
+      </w:r>
+    </w:p>
+    <w:p>
+      <w:pPr>
+        <w:pStyle w:val="text"/>
+        <w:numPr>
+          <w:ilvl w:val="0"/>
+          <w:numId w:val="29"/>
+        </w:numPr>
+        <w:rPr>
+          <w:szCs w:val="20"/>
+          <w:lang w:eastAsia="en-AU"/>
+        </w:rPr>
+      </w:pPr>
+      <w:r>
+        <w:t>helps to investigate workplace incidents and evaluates the overall health and safety program</w:t>
       </w:r>
     </w:p>
     <w:p>
@@ -9296,7 +9520,7 @@
       <w:r>
         <w:t xml:space="preserve"> </w:t>
       </w:r>
-      <w:bookmarkStart w:id="12" w:name="_Toc8838094"/>
+      <w:bookmarkStart w:id="12" w:name="_Toc8843304"/>
       <w:r>
         <w:t>Training</w:t>
       </w:r>
@@ -9313,7 +9537,6 @@
         <w:rPr>
           <w:lang w:eastAsia="en-AU"/>
         </w:rPr>
-        <w:lastRenderedPageBreak/>
         <w:t xml:space="preserve">The </w:t>
       </w:r>
       <w:r>
@@ -9450,7 +9673,7 @@
       <w:r>
         <w:t xml:space="preserve"> </w:t>
       </w:r>
-      <w:bookmarkStart w:id="13" w:name="_Toc8838095"/>
+      <w:bookmarkStart w:id="13" w:name="_Toc8843305"/>
       <w:r>
         <w:t>WHS Risk Assessment</w:t>
       </w:r>
@@ -9499,6 +9722,7 @@
         </w:rPr>
       </w:pPr>
       <w:r>
+        <w:lastRenderedPageBreak/>
         <w:t>substitution (substitute the hazard for something which is less hazardous e.g. replace a hazardous chemical with one within is not hazardous)</w:t>
       </w:r>
     </w:p>
@@ -9575,7 +9799,6 @@
         <w:pStyle w:val="text"/>
       </w:pPr>
       <w:r>
-        <w:lastRenderedPageBreak/>
         <w:t>BizOps policies and procedures in place to manage workplace risk are as follows;</w:t>
       </w:r>
     </w:p>
@@ -9985,6 +10208,7 @@
           <w:color w:val="000000"/>
           <w:szCs w:val="20"/>
         </w:rPr>
+        <w:lastRenderedPageBreak/>
         <w:t xml:space="preserve">Risk analysis is a process that helps the organisation understand the effect of the risk on our goals and objectives. </w:t>
       </w:r>
     </w:p>
@@ -10240,7 +10464,6 @@
           <w:color w:val="000000"/>
           <w:szCs w:val="20"/>
         </w:rPr>
-        <w:lastRenderedPageBreak/>
         <w:t xml:space="preserve">monitoring the management of strategic and operational risks </w:t>
       </w:r>
     </w:p>
@@ -10683,6 +10906,7 @@
           <w:color w:val="000000"/>
           <w:szCs w:val="20"/>
         </w:rPr>
+        <w:lastRenderedPageBreak/>
         <w:t xml:space="preserve">Risk rating </w:t>
       </w:r>
     </w:p>
@@ -10930,7 +11154,6 @@
           <w:color w:val="000000"/>
           <w:szCs w:val="20"/>
         </w:rPr>
-        <w:lastRenderedPageBreak/>
         <w:t xml:space="preserve">A risk to BizOps is any event or action that could have a negative impact on the organisation. This includes events that could lead to: </w:t>
       </w:r>
     </w:p>
@@ -11336,6 +11559,7 @@
           <w:sz w:val="20"/>
           <w:szCs w:val="20"/>
         </w:rPr>
+        <w:lastRenderedPageBreak/>
         <w:t xml:space="preserve">Once the potential impact and likelihood have been assessed, the risk assessment process considers whether the risk is acceptable to BizOps, or whether further treatments are required to reduce the level of risk. </w:t>
       </w:r>
     </w:p>
@@ -11550,7 +11774,6 @@
           <w:sz w:val="20"/>
           <w:szCs w:val="20"/>
         </w:rPr>
-        <w:lastRenderedPageBreak/>
         <w:t xml:space="preserve">how the risk is monitored. </w:t>
       </w:r>
     </w:p>
@@ -15385,7 +15608,7 @@
         <w:lastRenderedPageBreak/>
         <w:t xml:space="preserve"> </w:t>
       </w:r>
-      <w:bookmarkStart w:id="14" w:name="_Toc8838096"/>
+      <w:bookmarkStart w:id="14" w:name="_Toc8843306"/>
       <w:r>
         <w:t>Right of Entry</w:t>
       </w:r>
@@ -15426,7 +15649,13 @@
         <w:pStyle w:val="text"/>
       </w:pPr>
       <w:r>
-        <w:t xml:space="preserve">BizOps must not, without reasonable excuse, refuse or unduly delay a permit holder’s entry into a workplace or obstruct them from exercising their rights under the WHS Act. </w:t>
+        <w:t xml:space="preserve">BizOps must not, without reasonable excuse, refuse or unduly delay a permit holder’s entry into a workplace or obstruct them from exercising their rights under the </w:t>
+      </w:r>
+      <w:r>
+        <w:t>OS&amp;H</w:t>
+      </w:r>
+      <w:r>
+        <w:t xml:space="preserve"> Act. </w:t>
       </w:r>
     </w:p>
     <w:p>
@@ -15451,7 +15680,7 @@
       <w:r>
         <w:t xml:space="preserve"> </w:t>
       </w:r>
-      <w:bookmarkStart w:id="15" w:name="_Toc8838097"/>
+      <w:bookmarkStart w:id="15" w:name="_Toc8843307"/>
       <w:r>
         <w:t>WHS Issue Resolution</w:t>
       </w:r>
@@ -15487,7 +15716,7 @@
       <w:r>
         <w:t xml:space="preserve"> </w:t>
       </w:r>
-      <w:bookmarkStart w:id="16" w:name="_Toc8838098"/>
+      <w:bookmarkStart w:id="16" w:name="_Toc8843308"/>
       <w:r>
         <w:t>Authoritive Sources</w:t>
       </w:r>
@@ -15616,7 +15845,7 @@
           <w:numId w:val="43"/>
         </w:numPr>
       </w:pPr>
-      <w:bookmarkStart w:id="17" w:name="_Toc8838099"/>
+      <w:bookmarkStart w:id="17" w:name="_Toc8843309"/>
       <w:r>
         <w:t>General WHS Information</w:t>
       </w:r>
@@ -15630,7 +15859,7 @@
           <w:numId w:val="43"/>
         </w:numPr>
       </w:pPr>
-      <w:bookmarkStart w:id="18" w:name="_Toc8838100"/>
+      <w:bookmarkStart w:id="18" w:name="_Toc8843310"/>
       <w:r>
         <w:t>Emergency Procedures</w:t>
       </w:r>
@@ -15812,7 +16041,7 @@
       <w:r>
         <w:t xml:space="preserve"> </w:t>
       </w:r>
-      <w:bookmarkStart w:id="19" w:name="_Toc8838101"/>
+      <w:bookmarkStart w:id="19" w:name="_Toc8843311"/>
       <w:r>
         <w:t>Hazard / Injury / Incident Reporting</w:t>
       </w:r>
@@ -16064,7 +16293,7 @@
       <w:r>
         <w:t xml:space="preserve">  </w:t>
       </w:r>
-      <w:bookmarkStart w:id="20" w:name="_Toc8838102"/>
+      <w:bookmarkStart w:id="20" w:name="_Toc8843312"/>
       <w:r>
         <w:t>Reporting of Notifiable Incidents</w:t>
       </w:r>
@@ -16719,7 +16948,7 @@
       <w:r>
         <w:t xml:space="preserve"> </w:t>
       </w:r>
-      <w:bookmarkStart w:id="22" w:name="_Toc8838103"/>
+      <w:bookmarkStart w:id="22" w:name="_Toc8843313"/>
       <w:r>
         <w:t>First Aid</w:t>
       </w:r>
@@ -17349,7 +17578,7 @@
       <w:r>
         <w:t xml:space="preserve"> </w:t>
       </w:r>
-      <w:bookmarkStart w:id="23" w:name="_Toc8838104"/>
+      <w:bookmarkStart w:id="23" w:name="_Toc8843314"/>
       <w:r>
         <w:t>WHS Training and Induction</w:t>
       </w:r>
@@ -17890,7 +18119,7 @@
         <w:lastRenderedPageBreak/>
         <w:t xml:space="preserve"> </w:t>
       </w:r>
-      <w:bookmarkStart w:id="25" w:name="_Toc8838105"/>
+      <w:bookmarkStart w:id="25" w:name="_Toc8843315"/>
       <w:r>
         <w:t>Risk Management and the Risk Register</w:t>
       </w:r>
@@ -17909,7 +18138,13 @@
         <w:pStyle w:val="text"/>
       </w:pPr>
       <w:r>
-        <w:t>As required by the WHS Act, BizOps has adopted a risk management approach to underpin its WHS Management System. This approach involves all managers and workers in identifying hazards, assessing and prioritising risks, implementing control measures and reviewing how effective the control measures are.</w:t>
+        <w:t xml:space="preserve">As required by the </w:t>
+      </w:r>
+      <w:r>
+        <w:t>OS&amp;H</w:t>
+      </w:r>
+      <w:r>
+        <w:t xml:space="preserve"> Act, BizOps has adopted a risk management approach to underpin its WHS Management System. This approach involves all managers and workers in identifying hazards, assessing and prioritising risks, implementing control measures and reviewing how effective the control measures are.</w:t>
       </w:r>
     </w:p>
     <w:p>
@@ -22834,7 +23069,7 @@
       <w:r>
         <w:t xml:space="preserve"> </w:t>
       </w:r>
-      <w:bookmarkStart w:id="26" w:name="_Toc8838106"/>
+      <w:bookmarkStart w:id="26" w:name="_Toc8843316"/>
       <w:r>
         <w:t>Workplace Hazard Inspections</w:t>
       </w:r>
@@ -22941,7 +23176,7 @@
         <w:lastRenderedPageBreak/>
         <w:t xml:space="preserve"> </w:t>
       </w:r>
-      <w:bookmarkStart w:id="27" w:name="_Toc8838107"/>
+      <w:bookmarkStart w:id="27" w:name="_Toc8843317"/>
       <w:r>
         <w:t>Purchasing</w:t>
       </w:r>
@@ -22967,7 +23202,7 @@
       <w:r>
         <w:t xml:space="preserve"> </w:t>
       </w:r>
-      <w:bookmarkStart w:id="28" w:name="_Toc8838108"/>
+      <w:bookmarkStart w:id="28" w:name="_Toc8843318"/>
       <w:r>
         <w:t>WHS Record Keeping</w:t>
       </w:r>
@@ -23019,7 +23254,7 @@
           <w:numId w:val="43"/>
         </w:numPr>
       </w:pPr>
-      <w:bookmarkStart w:id="29" w:name="_Toc8838109"/>
+      <w:bookmarkStart w:id="29" w:name="_Toc8843319"/>
       <w:r>
         <w:t>Documents to be Displayed</w:t>
       </w:r>
@@ -23129,7 +23364,7 @@
           <w:numId w:val="43"/>
         </w:numPr>
       </w:pPr>
-      <w:bookmarkStart w:id="30" w:name="_Toc8838110"/>
+      <w:bookmarkStart w:id="30" w:name="_Toc8843320"/>
       <w:r>
         <w:t>Important Contact Numbers</w:t>
       </w:r>
@@ -23318,7 +23553,7 @@
           <w:numId w:val="43"/>
         </w:numPr>
       </w:pPr>
-      <w:bookmarkStart w:id="31" w:name="_Toc8838111"/>
+      <w:bookmarkStart w:id="31" w:name="_Toc8843321"/>
       <w:r>
         <w:lastRenderedPageBreak/>
         <w:t>Specific WHS Requirements</w:t>
@@ -23333,7 +23568,7 @@
           <w:numId w:val="43"/>
         </w:numPr>
       </w:pPr>
-      <w:bookmarkStart w:id="32" w:name="_Toc8838112"/>
+      <w:bookmarkStart w:id="32" w:name="_Toc8843322"/>
       <w:r>
         <w:t>Asbestos</w:t>
       </w:r>
@@ -23367,7 +23602,7 @@
       <w:r>
         <w:t xml:space="preserve"> </w:t>
       </w:r>
-      <w:bookmarkStart w:id="33" w:name="_Toc8838113"/>
+      <w:bookmarkStart w:id="33" w:name="_Toc8843323"/>
       <w:r>
         <w:t>Inappropriate Behaviour</w:t>
       </w:r>
@@ -23652,7 +23887,7 @@
       <w:r>
         <w:t xml:space="preserve"> </w:t>
       </w:r>
-      <w:bookmarkStart w:id="34" w:name="_Toc8838114"/>
+      <w:bookmarkStart w:id="34" w:name="_Toc8843324"/>
       <w:r>
         <w:t>Contractors</w:t>
       </w:r>
@@ -23876,7 +24111,7 @@
       <w:r>
         <w:t xml:space="preserve"> </w:t>
       </w:r>
-      <w:bookmarkStart w:id="35" w:name="_Toc8838115"/>
+      <w:bookmarkStart w:id="35" w:name="_Toc8843325"/>
       <w:r>
         <w:t>Dangerous Good</w:t>
       </w:r>
@@ -23935,7 +24170,7 @@
           <w:numId w:val="43"/>
         </w:numPr>
       </w:pPr>
-      <w:bookmarkStart w:id="36" w:name="_Toc8838116"/>
+      <w:bookmarkStart w:id="36" w:name="_Toc8843326"/>
       <w:r>
         <w:t>Electrical Safety</w:t>
       </w:r>
@@ -24240,7 +24475,7 @@
       <w:r>
         <w:t xml:space="preserve"> </w:t>
       </w:r>
-      <w:bookmarkStart w:id="37" w:name="_Toc8838117"/>
+      <w:bookmarkStart w:id="37" w:name="_Toc8843327"/>
       <w:r>
         <w:t>Confined Spaces</w:t>
       </w:r>
@@ -24295,7 +24530,7 @@
       <w:r>
         <w:t xml:space="preserve"> </w:t>
       </w:r>
-      <w:bookmarkStart w:id="38" w:name="_Toc8838118"/>
+      <w:bookmarkStart w:id="38" w:name="_Toc8843328"/>
       <w:r>
         <w:t>Falls from Height</w:t>
       </w:r>
@@ -24517,7 +24752,7 @@
       <w:r>
         <w:t xml:space="preserve"> </w:t>
       </w:r>
-      <w:bookmarkStart w:id="39" w:name="_Toc8838119"/>
+      <w:bookmarkStart w:id="39" w:name="_Toc8843329"/>
       <w:r>
         <w:t>Manual Handling</w:t>
       </w:r>
@@ -25036,7 +25271,7 @@
       <w:r>
         <w:t xml:space="preserve"> </w:t>
       </w:r>
-      <w:bookmarkStart w:id="40" w:name="_Toc8838120"/>
+      <w:bookmarkStart w:id="40" w:name="_Toc8843330"/>
       <w:r>
         <w:t>Plant and Equipment</w:t>
       </w:r>
@@ -25235,7 +25470,7 @@
           <w:numId w:val="43"/>
         </w:numPr>
       </w:pPr>
-      <w:bookmarkStart w:id="41" w:name="_Toc8838121"/>
+      <w:bookmarkStart w:id="41" w:name="_Toc8843331"/>
       <w:r>
         <w:t>Personal Protective Equipment</w:t>
       </w:r>
@@ -25400,7 +25635,7 @@
           <w:numId w:val="43"/>
         </w:numPr>
       </w:pPr>
-      <w:bookmarkStart w:id="42" w:name="_Toc8838122"/>
+      <w:bookmarkStart w:id="42" w:name="_Toc8843332"/>
       <w:r>
         <w:t>Slips, Trips and Falls</w:t>
       </w:r>
@@ -25653,7 +25888,7 @@
           <w:numId w:val="43"/>
         </w:numPr>
       </w:pPr>
-      <w:bookmarkStart w:id="43" w:name="_Toc8838123"/>
+      <w:bookmarkStart w:id="43" w:name="_Toc8843333"/>
       <w:r>
         <w:t>Drugs and Alcohol</w:t>
       </w:r>
@@ -25763,7 +25998,7 @@
           <w:numId w:val="43"/>
         </w:numPr>
       </w:pPr>
-      <w:bookmarkStart w:id="44" w:name="_Toc8838124"/>
+      <w:bookmarkStart w:id="44" w:name="_Toc8843334"/>
       <w:r>
         <w:t>UV Ratiation</w:t>
       </w:r>
@@ -25785,7 +26020,7 @@
           <w:numId w:val="43"/>
         </w:numPr>
       </w:pPr>
-      <w:bookmarkStart w:id="45" w:name="_Toc8838125"/>
+      <w:bookmarkStart w:id="45" w:name="_Toc8843335"/>
       <w:r>
         <w:lastRenderedPageBreak/>
         <w:t>Vehicles</w:t>
@@ -26078,7 +26313,7 @@
           <w:numId w:val="43"/>
         </w:numPr>
       </w:pPr>
-      <w:bookmarkStart w:id="46" w:name="_Toc8838126"/>
+      <w:bookmarkStart w:id="46" w:name="_Toc8843336"/>
       <w:r>
         <w:t>Working Alone</w:t>
       </w:r>
@@ -26260,7 +26495,7 @@
           <w:numId w:val="43"/>
         </w:numPr>
       </w:pPr>
-      <w:bookmarkStart w:id="47" w:name="_Toc8838127"/>
+      <w:bookmarkStart w:id="47" w:name="_Toc8843337"/>
       <w:r>
         <w:t xml:space="preserve">Report </w:t>
       </w:r>
@@ -26280,7 +26515,7 @@
       <w:r>
         <w:t xml:space="preserve"> </w:t>
       </w:r>
-      <w:bookmarkStart w:id="48" w:name="_Toc8838128"/>
+      <w:bookmarkStart w:id="48" w:name="_Toc8843338"/>
       <w:r>
         <w:t>Report details/key points</w:t>
       </w:r>
@@ -26307,7 +26542,7 @@
       <w:r>
         <w:t xml:space="preserve"> </w:t>
       </w:r>
-      <w:bookmarkStart w:id="50" w:name="_Toc8838129"/>
+      <w:bookmarkStart w:id="50" w:name="_Toc8843339"/>
       <w:r>
         <w:t>Summary of key points</w:t>
       </w:r>
@@ -26335,7 +26570,7 @@
       <w:r>
         <w:t xml:space="preserve"> </w:t>
       </w:r>
-      <w:bookmarkStart w:id="52" w:name="_Toc8838130"/>
+      <w:bookmarkStart w:id="52" w:name="_Toc8843340"/>
       <w:r>
         <w:t>Conclusion/recommendations</w:t>
       </w:r>
@@ -26367,7 +26602,7 @@
           <w:numId w:val="43"/>
         </w:numPr>
       </w:pPr>
-      <w:bookmarkStart w:id="53" w:name="_Toc8838131"/>
+      <w:bookmarkStart w:id="53" w:name="_Toc8843341"/>
       <w:r>
         <w:t>References</w:t>
       </w:r>
@@ -27393,7 +27628,7 @@
     </w:pPr>
     <w:r>
       <w:drawing>
-        <wp:anchor distT="0" distB="0" distL="114300" distR="114300" simplePos="0" relativeHeight="251657216" behindDoc="1" locked="1" layoutInCell="1" allowOverlap="1" wp14:anchorId="09B9F7BE" wp14:editId="3E61F06B">
+        <wp:anchor distT="0" distB="0" distL="114300" distR="114300" simplePos="0" relativeHeight="251656192" behindDoc="1" locked="1" layoutInCell="1" allowOverlap="1" wp14:anchorId="09B9F7BE" wp14:editId="3E61F06B">
           <wp:simplePos x="0" y="0"/>
           <wp:positionH relativeFrom="page">
             <wp:posOffset>471805</wp:posOffset>
@@ -27467,7 +27702,7 @@
         <w:lang w:eastAsia="en-AU"/>
       </w:rPr>
       <w:drawing>
-        <wp:anchor distT="0" distB="0" distL="114300" distR="114300" simplePos="0" relativeHeight="251675648" behindDoc="1" locked="1" layoutInCell="1" allowOverlap="1" wp14:anchorId="61EC093A" wp14:editId="372AEB1C">
+        <wp:anchor distT="0" distB="0" distL="114300" distR="114300" simplePos="0" relativeHeight="251659264" behindDoc="1" locked="1" layoutInCell="1" allowOverlap="1" wp14:anchorId="61EC093A" wp14:editId="372AEB1C">
           <wp:simplePos x="0" y="0"/>
           <wp:positionH relativeFrom="page">
             <wp:posOffset>520931</wp:posOffset>
@@ -39795,7 +40030,7 @@
 </file>
 
 <file path=customXml/itemProps1.xml><?xml version="1.0" encoding="utf-8"?>
-<ds:datastoreItem xmlns:ds="http://schemas.openxmlformats.org/officeDocument/2006/customXml" ds:itemID="{54C11FFD-929A-4852-9075-95670E215D50}">
+<ds:datastoreItem xmlns:ds="http://schemas.openxmlformats.org/officeDocument/2006/customXml" ds:itemID="{09DB1E38-97F5-4FC0-A20F-5CBB70994799}">
   <ds:schemaRefs>
     <ds:schemaRef ds:uri="http://schemas.openxmlformats.org/officeDocument/2006/bibliography"/>
   </ds:schemaRefs>

</xml_diff>